<commit_message>
Prueba de modelos para interpolacion
</commit_message>
<xml_diff>
--- a/TFM_MarioSoto/src/codigo/procesamiento_datos/docs/Imputación KNN en datos de maratón.docx
+++ b/TFM_MarioSoto/src/codigo/procesamiento_datos/docs/Imputación KNN en datos de maratón.docx
@@ -7,13 +7,571 @@
         <w:rPr>
           <w:b/>
           <w:bCs/>
-        </w:rPr>
-      </w:pPr>
-      <w:r>
-        <w:rPr>
-          <w:b/>
-          <w:bCs/>
-        </w:rPr>
+          <w:sz w:val="30"/>
+          <w:szCs w:val="30"/>
+        </w:rPr>
+      </w:pPr>
+      <w:r>
+        <w:rPr>
+          <w:b/>
+          <w:bCs/>
+          <w:sz w:val="30"/>
+          <w:szCs w:val="30"/>
+        </w:rPr>
+        <w:t>INTERPOLACIÓN DE VALORES FALTANTES</w:t>
+      </w:r>
+    </w:p>
+    <w:p>
+      <w:pPr>
+        <w:rPr>
+          <w:b/>
+          <w:bCs/>
+        </w:rPr>
+      </w:pPr>
+    </w:p>
+    <w:p>
+      <w:pPr>
+        <w:rPr>
+          <w:b/>
+          <w:bCs/>
+        </w:rPr>
+      </w:pPr>
+      <w:r>
+        <w:rPr>
+          <w:b/>
+          <w:bCs/>
+        </w:rPr>
+        <w:t>Proceso conceptual</w:t>
+      </w:r>
+    </w:p>
+    <w:p>
+      <w:pPr>
+        <w:rPr>
+          <w:b/>
+          <w:bCs/>
+        </w:rPr>
+      </w:pPr>
+      <w:r>
+        <w:rPr>
+          <w:b/>
+          <w:bCs/>
+        </w:rPr>
+        <w:t>1. Conversión y homogeneización de unidades</w:t>
+      </w:r>
+    </w:p>
+    <w:p>
+      <w:pPr>
+        <w:rPr>
+          <w:b/>
+          <w:bCs/>
+        </w:rPr>
+      </w:pPr>
+      <w:r>
+        <w:rPr>
+          <w:b/>
+          <w:bCs/>
+        </w:rPr>
+        <w:t xml:space="preserve">Los tiempos originales se convierten a segundos, lo que permite realizar cálculos y comparaciones de manera uniforme. Esto es fundamental para operaciones aritméticas posteriores, como el cálculo de tiempos relativos entre </w:t>
+      </w:r>
+      <w:proofErr w:type="spellStart"/>
+      <w:r>
+        <w:rPr>
+          <w:b/>
+          <w:bCs/>
+        </w:rPr>
+        <w:t>splits</w:t>
+      </w:r>
+      <w:proofErr w:type="spellEnd"/>
+      <w:r>
+        <w:rPr>
+          <w:b/>
+          <w:bCs/>
+        </w:rPr>
+        <w:t>.</w:t>
+      </w:r>
+    </w:p>
+    <w:p>
+      <w:pPr>
+        <w:rPr>
+          <w:b/>
+          <w:bCs/>
+        </w:rPr>
+      </w:pPr>
+    </w:p>
+    <w:p>
+      <w:pPr>
+        <w:rPr>
+          <w:b/>
+          <w:bCs/>
+        </w:rPr>
+      </w:pPr>
+      <w:r>
+        <w:rPr>
+          <w:b/>
+          <w:bCs/>
+        </w:rPr>
+        <w:t xml:space="preserve">2. Cálculo de tiempos por </w:t>
+      </w:r>
+      <w:proofErr w:type="spellStart"/>
+      <w:r>
+        <w:rPr>
+          <w:b/>
+          <w:bCs/>
+        </w:rPr>
+        <w:t>split</w:t>
+      </w:r>
+      <w:proofErr w:type="spellEnd"/>
+    </w:p>
+    <w:p>
+      <w:pPr>
+        <w:rPr>
+          <w:b/>
+          <w:bCs/>
+        </w:rPr>
+      </w:pPr>
+      <w:r>
+        <w:rPr>
+          <w:b/>
+          <w:bCs/>
+        </w:rPr>
+        <w:t>Se distinguen dos casos:</w:t>
+      </w:r>
+    </w:p>
+    <w:p>
+      <w:pPr>
+        <w:numPr>
+          <w:ilvl w:val="0"/>
+          <w:numId w:val="27"/>
+        </w:numPr>
+        <w:rPr>
+          <w:b/>
+          <w:bCs/>
+        </w:rPr>
+      </w:pPr>
+      <w:r>
+        <w:rPr>
+          <w:b/>
+          <w:bCs/>
+        </w:rPr>
+        <w:t xml:space="preserve">Primer </w:t>
+      </w:r>
+      <w:proofErr w:type="spellStart"/>
+      <w:r>
+        <w:rPr>
+          <w:b/>
+          <w:bCs/>
+        </w:rPr>
+        <w:t>split</w:t>
+      </w:r>
+      <w:proofErr w:type="spellEnd"/>
+      <w:r>
+        <w:rPr>
+          <w:b/>
+          <w:bCs/>
+        </w:rPr>
+        <w:t xml:space="preserve"> de la carrera: el tiempo del primer </w:t>
+      </w:r>
+      <w:proofErr w:type="spellStart"/>
+      <w:r>
+        <w:rPr>
+          <w:b/>
+          <w:bCs/>
+        </w:rPr>
+        <w:t>split</w:t>
+      </w:r>
+      <w:proofErr w:type="spellEnd"/>
+      <w:r>
+        <w:rPr>
+          <w:b/>
+          <w:bCs/>
+        </w:rPr>
+        <w:t xml:space="preserve"> se toma directamente como el tiempo transcurrido desde la salida.</w:t>
+      </w:r>
+    </w:p>
+    <w:p>
+      <w:pPr>
+        <w:numPr>
+          <w:ilvl w:val="0"/>
+          <w:numId w:val="27"/>
+        </w:numPr>
+        <w:rPr>
+          <w:b/>
+          <w:bCs/>
+        </w:rPr>
+      </w:pPr>
+      <w:proofErr w:type="spellStart"/>
+      <w:r>
+        <w:rPr>
+          <w:b/>
+          <w:bCs/>
+        </w:rPr>
+        <w:t>Splits</w:t>
+      </w:r>
+      <w:proofErr w:type="spellEnd"/>
+      <w:r>
+        <w:rPr>
+          <w:b/>
+          <w:bCs/>
+        </w:rPr>
+        <w:t xml:space="preserve"> posteriores: el tiempo de cada </w:t>
+      </w:r>
+      <w:proofErr w:type="spellStart"/>
+      <w:r>
+        <w:rPr>
+          <w:b/>
+          <w:bCs/>
+        </w:rPr>
+        <w:t>split</w:t>
+      </w:r>
+      <w:proofErr w:type="spellEnd"/>
+      <w:r>
+        <w:rPr>
+          <w:b/>
+          <w:bCs/>
+        </w:rPr>
+        <w:t xml:space="preserve"> se calcula como la diferencia entre el tiempo acumulado en ese </w:t>
+      </w:r>
+      <w:proofErr w:type="spellStart"/>
+      <w:r>
+        <w:rPr>
+          <w:b/>
+          <w:bCs/>
+        </w:rPr>
+        <w:t>split</w:t>
+      </w:r>
+      <w:proofErr w:type="spellEnd"/>
+      <w:r>
+        <w:rPr>
+          <w:b/>
+          <w:bCs/>
+        </w:rPr>
+        <w:t xml:space="preserve"> y el tiempo acumulado en el </w:t>
+      </w:r>
+      <w:proofErr w:type="spellStart"/>
+      <w:r>
+        <w:rPr>
+          <w:b/>
+          <w:bCs/>
+        </w:rPr>
+        <w:t>split</w:t>
+      </w:r>
+      <w:proofErr w:type="spellEnd"/>
+      <w:r>
+        <w:rPr>
+          <w:b/>
+          <w:bCs/>
+        </w:rPr>
+        <w:t xml:space="preserve"> anterior.</w:t>
+      </w:r>
+    </w:p>
+    <w:p>
+      <w:pPr>
+        <w:rPr>
+          <w:b/>
+          <w:bCs/>
+        </w:rPr>
+      </w:pPr>
+      <w:r>
+        <w:rPr>
+          <w:b/>
+          <w:bCs/>
+        </w:rPr>
+        <w:t xml:space="preserve">Este enfoque genera una columna de tiempo por </w:t>
+      </w:r>
+      <w:proofErr w:type="spellStart"/>
+      <w:r>
+        <w:rPr>
+          <w:b/>
+          <w:bCs/>
+        </w:rPr>
+        <w:t>split</w:t>
+      </w:r>
+      <w:proofErr w:type="spellEnd"/>
+      <w:r>
+        <w:rPr>
+          <w:b/>
+          <w:bCs/>
+        </w:rPr>
+        <w:t xml:space="preserve"> que representa el esfuerzo o duración entre dos puntos consecutivos, que es la métrica relevante para análisis de rendimiento y </w:t>
+      </w:r>
+      <w:proofErr w:type="spellStart"/>
+      <w:r>
+        <w:rPr>
+          <w:b/>
+          <w:bCs/>
+        </w:rPr>
+        <w:t>clustering</w:t>
+      </w:r>
+      <w:proofErr w:type="spellEnd"/>
+      <w:r>
+        <w:rPr>
+          <w:b/>
+          <w:bCs/>
+        </w:rPr>
+        <w:t>.</w:t>
+      </w:r>
+    </w:p>
+    <w:p>
+      <w:pPr>
+        <w:rPr>
+          <w:b/>
+          <w:bCs/>
+        </w:rPr>
+      </w:pPr>
+    </w:p>
+    <w:p>
+      <w:pPr>
+        <w:rPr>
+          <w:b/>
+          <w:bCs/>
+        </w:rPr>
+      </w:pPr>
+      <w:r>
+        <w:rPr>
+          <w:b/>
+          <w:bCs/>
+        </w:rPr>
+        <w:t>3. Ordenación y secuenciación</w:t>
+      </w:r>
+    </w:p>
+    <w:p>
+      <w:pPr>
+        <w:rPr>
+          <w:b/>
+          <w:bCs/>
+        </w:rPr>
+      </w:pPr>
+      <w:r>
+        <w:rPr>
+          <w:b/>
+          <w:bCs/>
+        </w:rPr>
+        <w:t xml:space="preserve">Se asigna un número de orden a cada </w:t>
+      </w:r>
+      <w:proofErr w:type="spellStart"/>
+      <w:r>
+        <w:rPr>
+          <w:b/>
+          <w:bCs/>
+        </w:rPr>
+        <w:t>split</w:t>
+      </w:r>
+      <w:proofErr w:type="spellEnd"/>
+      <w:r>
+        <w:rPr>
+          <w:b/>
+          <w:bCs/>
+        </w:rPr>
+        <w:t xml:space="preserve"> dentro de cada carrera y atleta. Esto permite mantener la secuencia temporal correcta y es útil para análisis de series de tiempo, </w:t>
+      </w:r>
+      <w:proofErr w:type="spellStart"/>
+      <w:r>
+        <w:rPr>
+          <w:b/>
+          <w:bCs/>
+        </w:rPr>
+        <w:t>pivot</w:t>
+      </w:r>
+      <w:proofErr w:type="spellEnd"/>
+      <w:r>
+        <w:rPr>
+          <w:b/>
+          <w:bCs/>
+        </w:rPr>
+        <w:t xml:space="preserve"> tables y visualizaciones.</w:t>
+      </w:r>
+    </w:p>
+    <w:p>
+      <w:pPr>
+        <w:rPr>
+          <w:b/>
+          <w:bCs/>
+        </w:rPr>
+      </w:pPr>
+    </w:p>
+    <w:p>
+      <w:pPr>
+        <w:rPr>
+          <w:b/>
+          <w:bCs/>
+        </w:rPr>
+      </w:pPr>
+      <w:r>
+        <w:rPr>
+          <w:b/>
+          <w:bCs/>
+        </w:rPr>
+        <w:t>4. Integración de información del atleta</w:t>
+      </w:r>
+    </w:p>
+    <w:p>
+      <w:pPr>
+        <w:rPr>
+          <w:b/>
+          <w:bCs/>
+        </w:rPr>
+      </w:pPr>
+      <w:r>
+        <w:rPr>
+          <w:b/>
+          <w:bCs/>
+        </w:rPr>
+        <w:t xml:space="preserve">Cada </w:t>
+      </w:r>
+      <w:proofErr w:type="spellStart"/>
+      <w:r>
+        <w:rPr>
+          <w:b/>
+          <w:bCs/>
+        </w:rPr>
+        <w:t>split</w:t>
+      </w:r>
+      <w:proofErr w:type="spellEnd"/>
+      <w:r>
+        <w:rPr>
+          <w:b/>
+          <w:bCs/>
+        </w:rPr>
+        <w:t xml:space="preserve"> se asocia con información biográfica del atleta, como género y edad. Esto permite que, más adelante, los análisis de </w:t>
+      </w:r>
+      <w:proofErr w:type="spellStart"/>
+      <w:r>
+        <w:rPr>
+          <w:b/>
+          <w:bCs/>
+        </w:rPr>
+        <w:t>clustering</w:t>
+      </w:r>
+      <w:proofErr w:type="spellEnd"/>
+      <w:r>
+        <w:rPr>
+          <w:b/>
+          <w:bCs/>
+        </w:rPr>
+        <w:t xml:space="preserve"> o imputación de valores faltantes puedan considerar características individuales que podrían explicar diferencias de rendimiento.</w:t>
+      </w:r>
+    </w:p>
+    <w:p>
+      <w:pPr>
+        <w:rPr>
+          <w:b/>
+          <w:bCs/>
+        </w:rPr>
+      </w:pPr>
+    </w:p>
+    <w:p>
+      <w:pPr>
+        <w:rPr>
+          <w:b/>
+          <w:bCs/>
+        </w:rPr>
+      </w:pPr>
+      <w:r>
+        <w:rPr>
+          <w:b/>
+          <w:bCs/>
+        </w:rPr>
+        <w:t>5. Control de calidad</w:t>
+      </w:r>
+    </w:p>
+    <w:p>
+      <w:pPr>
+        <w:rPr>
+          <w:b/>
+          <w:bCs/>
+        </w:rPr>
+      </w:pPr>
+      <w:r>
+        <w:rPr>
+          <w:b/>
+          <w:bCs/>
+        </w:rPr>
+        <w:t xml:space="preserve">Se identifican </w:t>
+      </w:r>
+      <w:proofErr w:type="spellStart"/>
+      <w:r>
+        <w:rPr>
+          <w:b/>
+          <w:bCs/>
+        </w:rPr>
+        <w:t>splits</w:t>
+      </w:r>
+      <w:proofErr w:type="spellEnd"/>
+      <w:r>
+        <w:rPr>
+          <w:b/>
+          <w:bCs/>
+        </w:rPr>
+        <w:t xml:space="preserve"> con tiempos negativos, que representan inconsistencias o errores en los registros originales. Detectar estos casos permite:</w:t>
+      </w:r>
+    </w:p>
+    <w:p>
+      <w:pPr>
+        <w:numPr>
+          <w:ilvl w:val="0"/>
+          <w:numId w:val="28"/>
+        </w:numPr>
+        <w:rPr>
+          <w:b/>
+          <w:bCs/>
+        </w:rPr>
+      </w:pPr>
+      <w:r>
+        <w:rPr>
+          <w:b/>
+          <w:bCs/>
+        </w:rPr>
+        <w:t>Revisar errores de entrada de datos.</w:t>
+      </w:r>
+    </w:p>
+    <w:p>
+      <w:pPr>
+        <w:numPr>
+          <w:ilvl w:val="0"/>
+          <w:numId w:val="28"/>
+        </w:numPr>
+        <w:rPr>
+          <w:b/>
+          <w:bCs/>
+        </w:rPr>
+      </w:pPr>
+      <w:r>
+        <w:rPr>
+          <w:b/>
+          <w:bCs/>
+        </w:rPr>
+        <w:t>Evitar que valores incorrectos distorsionen el análisis de patrones o la imputación.</w:t>
+      </w:r>
+    </w:p>
+    <w:p>
+      <w:pPr>
+        <w:rPr>
+          <w:b/>
+          <w:bCs/>
+        </w:rPr>
+      </w:pPr>
+    </w:p>
+    <w:p>
+      <w:pPr>
+        <w:rPr>
+          <w:b/>
+          <w:bCs/>
+        </w:rPr>
+      </w:pPr>
+    </w:p>
+    <w:p>
+      <w:pPr>
+        <w:rPr>
+          <w:b/>
+          <w:bCs/>
+        </w:rPr>
+      </w:pPr>
+      <w:r>
+        <w:rPr>
+          <w:b/>
+          <w:bCs/>
+        </w:rPr>
+        <w:lastRenderedPageBreak/>
         <w:t>Imputación KNN en datos de maratón</w:t>
       </w:r>
     </w:p>
@@ -41,7 +599,15 @@
         </w:numPr>
       </w:pPr>
       <w:r>
-        <w:t>Se seleccionan solo eventos de interés (media, maratón) y atletas con splits completos (</w:t>
+        <w:t xml:space="preserve">Se seleccionan solo eventos de interés (media, maratón) y atletas con </w:t>
+      </w:r>
+      <w:proofErr w:type="spellStart"/>
+      <w:r>
+        <w:t>splits</w:t>
+      </w:r>
+      <w:proofErr w:type="spellEnd"/>
+      <w:r>
+        <w:t xml:space="preserve"> completos (</w:t>
       </w:r>
       <w:proofErr w:type="spellStart"/>
       <w:r>
@@ -378,95 +944,63 @@
           <w:b/>
           <w:bCs/>
         </w:rPr>
-        <w:t xml:space="preserve">2. ¿Qué tamaño </w:t>
-      </w:r>
-      <w:proofErr w:type="gramStart"/>
-      <w:r>
-        <w:rPr>
-          <w:b/>
-          <w:bCs/>
-        </w:rPr>
-        <w:t xml:space="preserve">de </w:t>
-      </w:r>
-      <w:r>
-        <w:rPr>
-          <w:b/>
-          <w:bCs/>
-        </w:rPr>
-        <w:t>test</w:t>
-      </w:r>
-      <w:proofErr w:type="gramEnd"/>
-      <w:r>
-        <w:rPr>
-          <w:b/>
-          <w:bCs/>
-        </w:rPr>
+        <w:t xml:space="preserve">2. ¿Qué tamaño de </w:t>
+      </w:r>
+      <w:r>
+        <w:rPr>
+          <w:b/>
+          <w:bCs/>
+        </w:rPr>
+        <w:t xml:space="preserve">test </w:t>
+      </w:r>
+      <w:r>
+        <w:rPr>
+          <w:b/>
+          <w:bCs/>
+        </w:rPr>
+        <w:t>set estás seleccionando?</w:t>
+      </w:r>
+    </w:p>
+    <w:p>
+      <w:r>
+        <w:t>No hay un test set separado. El tamaño de prueba se define por nan_fraction, es decir, el porcentaje de corredores a los que se les oculta un split para evaluar la imputación.</w:t>
+      </w:r>
+      <w:r>
         <w:t xml:space="preserve"> </w:t>
       </w:r>
-      <w:r>
-        <w:rPr>
-          <w:b/>
-          <w:bCs/>
-        </w:rPr>
-        <w:t>set estás seleccionando?</w:t>
-      </w:r>
-    </w:p>
-    <w:p>
-      <w:r>
-        <w:t xml:space="preserve">No hay </w:t>
-      </w:r>
-      <w:proofErr w:type="gramStart"/>
-      <w:r>
-        <w:t>un test</w:t>
-      </w:r>
-      <w:proofErr w:type="gramEnd"/>
-      <w:r>
-        <w:t xml:space="preserve"> set separado. El tamaño de prueba se define por nan_fraction, es decir, el porcentaje de corredores a los que se les oculta un split para evaluar la imputación.</w:t>
+    </w:p>
+    <w:p>
+      <w:r>
+        <w:t xml:space="preserve">En este caso no se hace un train/test clásico </w:t>
+      </w:r>
+      <w:r>
+        <w:t>porque lo enfoque para</w:t>
+      </w:r>
+      <w:r>
+        <w:t xml:space="preserve"> imputar valores faltantes. A diferencia de modelos tradicionales que aprenden patrones de un conjunto de entrenamiento y se evalúan en un conjunto de prueba, KNN</w:t>
+      </w:r>
+      <w:r>
+        <w:t>imputer</w:t>
+      </w:r>
+      <w:r>
+        <w:t xml:space="preserve"> utiliza todos los datos observados para estimar los valores faltantes basándose en la similitud entre registros. </w:t>
+      </w:r>
+      <w:r>
+        <w:t>L</w:t>
+      </w:r>
+      <w:r>
+        <w:t>os</w:t>
       </w:r>
       <w:r>
         <w:t xml:space="preserve"> </w:t>
       </w:r>
-    </w:p>
-    <w:p>
-      <w:r>
-        <w:t xml:space="preserve">En este caso no se hace un train/test clásico </w:t>
-      </w:r>
-      <w:r>
-        <w:t>porque lo enfoque para</w:t>
-      </w:r>
-      <w:r>
-        <w:t xml:space="preserve"> imputar valores faltantes. A diferencia de modelos tradicionales que aprenden patrones de un conjunto de entrenamiento y se evalúan en un conjunto de prueba, KNN</w:t>
-      </w:r>
-      <w:r>
-        <w:t>imputer</w:t>
-      </w:r>
-      <w:r>
-        <w:t xml:space="preserve"> utiliza todos los datos observados para estimar los valores faltantes basándose en la similitud entre registros. </w:t>
-      </w:r>
-      <w:r>
-        <w:t>L</w:t>
-      </w:r>
-      <w:r>
-        <w:t>os</w:t>
-      </w:r>
-      <w:r>
-        <w:t xml:space="preserve"> </w:t>
-      </w:r>
       <w:proofErr w:type="spellStart"/>
       <w:r>
         <w:t>NaN</w:t>
       </w:r>
       <w:proofErr w:type="spellEnd"/>
       <w:r>
-        <w:t xml:space="preserve"> funcionan como </w:t>
-      </w:r>
-      <w:proofErr w:type="gramStart"/>
-      <w:r>
-        <w:t>un test</w:t>
-      </w:r>
-      <w:proofErr w:type="gramEnd"/>
-      <w:r>
-        <w:t xml:space="preserve"> set implícito, y se comparan los valores imputados con los reales</w:t>
+        <w:t xml:space="preserve"> funcionan como un test set implícito, y se comparan los valores imputados con los reales</w:t>
       </w:r>
       <w:r>
         <w:t xml:space="preserve">, en este caso lo hago con el 20% de los valores (al 20% de los atletas les quito un </w:t>
@@ -3155,6 +3689,119 @@
     </w:lvl>
   </w:abstractNum>
   <w:abstractNum w:abstractNumId="11" w15:restartNumberingAfterBreak="0">
+    <w:nsid w:val="409B44E7"/>
+    <w:multiLevelType w:val="multilevel"/>
+    <w:tmpl w:val="377CF980"/>
+    <w:lvl w:ilvl="0">
+      <w:start w:val="1"/>
+      <w:numFmt w:val="decimal"/>
+      <w:lvlText w:val="%1."/>
+      <w:lvlJc w:val="left"/>
+      <w:pPr>
+        <w:tabs>
+          <w:tab w:val="num" w:pos="720"/>
+        </w:tabs>
+        <w:ind w:left="720" w:hanging="360"/>
+      </w:pPr>
+    </w:lvl>
+    <w:lvl w:ilvl="1" w:tentative="1">
+      <w:start w:val="1"/>
+      <w:numFmt w:val="decimal"/>
+      <w:lvlText w:val="%2."/>
+      <w:lvlJc w:val="left"/>
+      <w:pPr>
+        <w:tabs>
+          <w:tab w:val="num" w:pos="1440"/>
+        </w:tabs>
+        <w:ind w:left="1440" w:hanging="360"/>
+      </w:pPr>
+    </w:lvl>
+    <w:lvl w:ilvl="2" w:tentative="1">
+      <w:start w:val="1"/>
+      <w:numFmt w:val="decimal"/>
+      <w:lvlText w:val="%3."/>
+      <w:lvlJc w:val="left"/>
+      <w:pPr>
+        <w:tabs>
+          <w:tab w:val="num" w:pos="2160"/>
+        </w:tabs>
+        <w:ind w:left="2160" w:hanging="360"/>
+      </w:pPr>
+    </w:lvl>
+    <w:lvl w:ilvl="3" w:tentative="1">
+      <w:start w:val="1"/>
+      <w:numFmt w:val="decimal"/>
+      <w:lvlText w:val="%4."/>
+      <w:lvlJc w:val="left"/>
+      <w:pPr>
+        <w:tabs>
+          <w:tab w:val="num" w:pos="2880"/>
+        </w:tabs>
+        <w:ind w:left="2880" w:hanging="360"/>
+      </w:pPr>
+    </w:lvl>
+    <w:lvl w:ilvl="4" w:tentative="1">
+      <w:start w:val="1"/>
+      <w:numFmt w:val="decimal"/>
+      <w:lvlText w:val="%5."/>
+      <w:lvlJc w:val="left"/>
+      <w:pPr>
+        <w:tabs>
+          <w:tab w:val="num" w:pos="3600"/>
+        </w:tabs>
+        <w:ind w:left="3600" w:hanging="360"/>
+      </w:pPr>
+    </w:lvl>
+    <w:lvl w:ilvl="5" w:tentative="1">
+      <w:start w:val="1"/>
+      <w:numFmt w:val="decimal"/>
+      <w:lvlText w:val="%6."/>
+      <w:lvlJc w:val="left"/>
+      <w:pPr>
+        <w:tabs>
+          <w:tab w:val="num" w:pos="4320"/>
+        </w:tabs>
+        <w:ind w:left="4320" w:hanging="360"/>
+      </w:pPr>
+    </w:lvl>
+    <w:lvl w:ilvl="6" w:tentative="1">
+      <w:start w:val="1"/>
+      <w:numFmt w:val="decimal"/>
+      <w:lvlText w:val="%7."/>
+      <w:lvlJc w:val="left"/>
+      <w:pPr>
+        <w:tabs>
+          <w:tab w:val="num" w:pos="5040"/>
+        </w:tabs>
+        <w:ind w:left="5040" w:hanging="360"/>
+      </w:pPr>
+    </w:lvl>
+    <w:lvl w:ilvl="7" w:tentative="1">
+      <w:start w:val="1"/>
+      <w:numFmt w:val="decimal"/>
+      <w:lvlText w:val="%8."/>
+      <w:lvlJc w:val="left"/>
+      <w:pPr>
+        <w:tabs>
+          <w:tab w:val="num" w:pos="5760"/>
+        </w:tabs>
+        <w:ind w:left="5760" w:hanging="360"/>
+      </w:pPr>
+    </w:lvl>
+    <w:lvl w:ilvl="8" w:tentative="1">
+      <w:start w:val="1"/>
+      <w:numFmt w:val="decimal"/>
+      <w:lvlText w:val="%9."/>
+      <w:lvlJc w:val="left"/>
+      <w:pPr>
+        <w:tabs>
+          <w:tab w:val="num" w:pos="6480"/>
+        </w:tabs>
+        <w:ind w:left="6480" w:hanging="360"/>
+      </w:pPr>
+    </w:lvl>
+  </w:abstractNum>
+  <w:abstractNum w:abstractNumId="12" w15:restartNumberingAfterBreak="0">
     <w:nsid w:val="424060ED"/>
     <w:multiLevelType w:val="multilevel"/>
     <w:tmpl w:val="7F6A732E"/>
@@ -3303,7 +3950,7 @@
       </w:rPr>
     </w:lvl>
   </w:abstractNum>
-  <w:abstractNum w:abstractNumId="12" w15:restartNumberingAfterBreak="0">
+  <w:abstractNum w:abstractNumId="13" w15:restartNumberingAfterBreak="0">
     <w:nsid w:val="48540577"/>
     <w:multiLevelType w:val="multilevel"/>
     <w:tmpl w:val="C4A471FA"/>
@@ -3452,7 +4099,7 @@
       </w:rPr>
     </w:lvl>
   </w:abstractNum>
-  <w:abstractNum w:abstractNumId="13" w15:restartNumberingAfterBreak="0">
+  <w:abstractNum w:abstractNumId="14" w15:restartNumberingAfterBreak="0">
     <w:nsid w:val="49CA0BC3"/>
     <w:multiLevelType w:val="multilevel"/>
     <w:tmpl w:val="DCD69FE0"/>
@@ -3601,7 +4248,7 @@
       </w:rPr>
     </w:lvl>
   </w:abstractNum>
-  <w:abstractNum w:abstractNumId="14" w15:restartNumberingAfterBreak="0">
+  <w:abstractNum w:abstractNumId="15" w15:restartNumberingAfterBreak="0">
     <w:nsid w:val="4DC967E8"/>
     <w:multiLevelType w:val="multilevel"/>
     <w:tmpl w:val="E754095E"/>
@@ -3750,7 +4397,7 @@
       </w:rPr>
     </w:lvl>
   </w:abstractNum>
-  <w:abstractNum w:abstractNumId="15" w15:restartNumberingAfterBreak="0">
+  <w:abstractNum w:abstractNumId="16" w15:restartNumberingAfterBreak="0">
     <w:nsid w:val="4FB34E2D"/>
     <w:multiLevelType w:val="multilevel"/>
     <w:tmpl w:val="B9709A0A"/>
@@ -3899,7 +4546,7 @@
       </w:rPr>
     </w:lvl>
   </w:abstractNum>
-  <w:abstractNum w:abstractNumId="16" w15:restartNumberingAfterBreak="0">
+  <w:abstractNum w:abstractNumId="17" w15:restartNumberingAfterBreak="0">
     <w:nsid w:val="564F674E"/>
     <w:multiLevelType w:val="multilevel"/>
     <w:tmpl w:val="E2F8C4E0"/>
@@ -4048,7 +4695,7 @@
       </w:rPr>
     </w:lvl>
   </w:abstractNum>
-  <w:abstractNum w:abstractNumId="17" w15:restartNumberingAfterBreak="0">
+  <w:abstractNum w:abstractNumId="18" w15:restartNumberingAfterBreak="0">
     <w:nsid w:val="5F806A0A"/>
     <w:multiLevelType w:val="multilevel"/>
     <w:tmpl w:val="BFCCA220"/>
@@ -4165,7 +4812,156 @@
       </w:pPr>
     </w:lvl>
   </w:abstractNum>
-  <w:abstractNum w:abstractNumId="18" w15:restartNumberingAfterBreak="0">
+  <w:abstractNum w:abstractNumId="19" w15:restartNumberingAfterBreak="0">
+    <w:nsid w:val="621053F5"/>
+    <w:multiLevelType w:val="multilevel"/>
+    <w:tmpl w:val="5FBC453A"/>
+    <w:lvl w:ilvl="0">
+      <w:start w:val="1"/>
+      <w:numFmt w:val="bullet"/>
+      <w:lvlText w:val=""/>
+      <w:lvlJc w:val="left"/>
+      <w:pPr>
+        <w:tabs>
+          <w:tab w:val="num" w:pos="720"/>
+        </w:tabs>
+        <w:ind w:left="720" w:hanging="360"/>
+      </w:pPr>
+      <w:rPr>
+        <w:rFonts w:ascii="Symbol" w:hAnsi="Symbol" w:hint="default"/>
+        <w:sz w:val="20"/>
+      </w:rPr>
+    </w:lvl>
+    <w:lvl w:ilvl="1" w:tentative="1">
+      <w:start w:val="1"/>
+      <w:numFmt w:val="bullet"/>
+      <w:lvlText w:val="o"/>
+      <w:lvlJc w:val="left"/>
+      <w:pPr>
+        <w:tabs>
+          <w:tab w:val="num" w:pos="1440"/>
+        </w:tabs>
+        <w:ind w:left="1440" w:hanging="360"/>
+      </w:pPr>
+      <w:rPr>
+        <w:rFonts w:ascii="Courier New" w:hAnsi="Courier New" w:hint="default"/>
+        <w:sz w:val="20"/>
+      </w:rPr>
+    </w:lvl>
+    <w:lvl w:ilvl="2" w:tentative="1">
+      <w:start w:val="1"/>
+      <w:numFmt w:val="bullet"/>
+      <w:lvlText w:val=""/>
+      <w:lvlJc w:val="left"/>
+      <w:pPr>
+        <w:tabs>
+          <w:tab w:val="num" w:pos="2160"/>
+        </w:tabs>
+        <w:ind w:left="2160" w:hanging="360"/>
+      </w:pPr>
+      <w:rPr>
+        <w:rFonts w:ascii="Wingdings" w:hAnsi="Wingdings" w:hint="default"/>
+        <w:sz w:val="20"/>
+      </w:rPr>
+    </w:lvl>
+    <w:lvl w:ilvl="3" w:tentative="1">
+      <w:start w:val="1"/>
+      <w:numFmt w:val="bullet"/>
+      <w:lvlText w:val=""/>
+      <w:lvlJc w:val="left"/>
+      <w:pPr>
+        <w:tabs>
+          <w:tab w:val="num" w:pos="2880"/>
+        </w:tabs>
+        <w:ind w:left="2880" w:hanging="360"/>
+      </w:pPr>
+      <w:rPr>
+        <w:rFonts w:ascii="Wingdings" w:hAnsi="Wingdings" w:hint="default"/>
+        <w:sz w:val="20"/>
+      </w:rPr>
+    </w:lvl>
+    <w:lvl w:ilvl="4" w:tentative="1">
+      <w:start w:val="1"/>
+      <w:numFmt w:val="bullet"/>
+      <w:lvlText w:val=""/>
+      <w:lvlJc w:val="left"/>
+      <w:pPr>
+        <w:tabs>
+          <w:tab w:val="num" w:pos="3600"/>
+        </w:tabs>
+        <w:ind w:left="3600" w:hanging="360"/>
+      </w:pPr>
+      <w:rPr>
+        <w:rFonts w:ascii="Wingdings" w:hAnsi="Wingdings" w:hint="default"/>
+        <w:sz w:val="20"/>
+      </w:rPr>
+    </w:lvl>
+    <w:lvl w:ilvl="5" w:tentative="1">
+      <w:start w:val="1"/>
+      <w:numFmt w:val="bullet"/>
+      <w:lvlText w:val=""/>
+      <w:lvlJc w:val="left"/>
+      <w:pPr>
+        <w:tabs>
+          <w:tab w:val="num" w:pos="4320"/>
+        </w:tabs>
+        <w:ind w:left="4320" w:hanging="360"/>
+      </w:pPr>
+      <w:rPr>
+        <w:rFonts w:ascii="Wingdings" w:hAnsi="Wingdings" w:hint="default"/>
+        <w:sz w:val="20"/>
+      </w:rPr>
+    </w:lvl>
+    <w:lvl w:ilvl="6" w:tentative="1">
+      <w:start w:val="1"/>
+      <w:numFmt w:val="bullet"/>
+      <w:lvlText w:val=""/>
+      <w:lvlJc w:val="left"/>
+      <w:pPr>
+        <w:tabs>
+          <w:tab w:val="num" w:pos="5040"/>
+        </w:tabs>
+        <w:ind w:left="5040" w:hanging="360"/>
+      </w:pPr>
+      <w:rPr>
+        <w:rFonts w:ascii="Wingdings" w:hAnsi="Wingdings" w:hint="default"/>
+        <w:sz w:val="20"/>
+      </w:rPr>
+    </w:lvl>
+    <w:lvl w:ilvl="7" w:tentative="1">
+      <w:start w:val="1"/>
+      <w:numFmt w:val="bullet"/>
+      <w:lvlText w:val=""/>
+      <w:lvlJc w:val="left"/>
+      <w:pPr>
+        <w:tabs>
+          <w:tab w:val="num" w:pos="5760"/>
+        </w:tabs>
+        <w:ind w:left="5760" w:hanging="360"/>
+      </w:pPr>
+      <w:rPr>
+        <w:rFonts w:ascii="Wingdings" w:hAnsi="Wingdings" w:hint="default"/>
+        <w:sz w:val="20"/>
+      </w:rPr>
+    </w:lvl>
+    <w:lvl w:ilvl="8" w:tentative="1">
+      <w:start w:val="1"/>
+      <w:numFmt w:val="bullet"/>
+      <w:lvlText w:val=""/>
+      <w:lvlJc w:val="left"/>
+      <w:pPr>
+        <w:tabs>
+          <w:tab w:val="num" w:pos="6480"/>
+        </w:tabs>
+        <w:ind w:left="6480" w:hanging="360"/>
+      </w:pPr>
+      <w:rPr>
+        <w:rFonts w:ascii="Wingdings" w:hAnsi="Wingdings" w:hint="default"/>
+        <w:sz w:val="20"/>
+      </w:rPr>
+    </w:lvl>
+  </w:abstractNum>
+  <w:abstractNum w:abstractNumId="20" w15:restartNumberingAfterBreak="0">
     <w:nsid w:val="62505671"/>
     <w:multiLevelType w:val="multilevel"/>
     <w:tmpl w:val="E4260FC2"/>
@@ -4314,7 +5110,7 @@
       </w:rPr>
     </w:lvl>
   </w:abstractNum>
-  <w:abstractNum w:abstractNumId="19" w15:restartNumberingAfterBreak="0">
+  <w:abstractNum w:abstractNumId="21" w15:restartNumberingAfterBreak="0">
     <w:nsid w:val="628C51D5"/>
     <w:multiLevelType w:val="multilevel"/>
     <w:tmpl w:val="518E0ADC"/>
@@ -4463,7 +5259,7 @@
       </w:rPr>
     </w:lvl>
   </w:abstractNum>
-  <w:abstractNum w:abstractNumId="20" w15:restartNumberingAfterBreak="0">
+  <w:abstractNum w:abstractNumId="22" w15:restartNumberingAfterBreak="0">
     <w:nsid w:val="635626A8"/>
     <w:multiLevelType w:val="multilevel"/>
     <w:tmpl w:val="8744C140"/>
@@ -4612,7 +5408,7 @@
       </w:rPr>
     </w:lvl>
   </w:abstractNum>
-  <w:abstractNum w:abstractNumId="21" w15:restartNumberingAfterBreak="0">
+  <w:abstractNum w:abstractNumId="23" w15:restartNumberingAfterBreak="0">
     <w:nsid w:val="65F70023"/>
     <w:multiLevelType w:val="multilevel"/>
     <w:tmpl w:val="FFE0CB76"/>
@@ -4761,7 +5557,7 @@
       </w:rPr>
     </w:lvl>
   </w:abstractNum>
-  <w:abstractNum w:abstractNumId="22" w15:restartNumberingAfterBreak="0">
+  <w:abstractNum w:abstractNumId="24" w15:restartNumberingAfterBreak="0">
     <w:nsid w:val="68C7617B"/>
     <w:multiLevelType w:val="multilevel"/>
     <w:tmpl w:val="CC486380"/>
@@ -4910,7 +5706,7 @@
       </w:rPr>
     </w:lvl>
   </w:abstractNum>
-  <w:abstractNum w:abstractNumId="23" w15:restartNumberingAfterBreak="0">
+  <w:abstractNum w:abstractNumId="25" w15:restartNumberingAfterBreak="0">
     <w:nsid w:val="7AE153C0"/>
     <w:multiLevelType w:val="multilevel"/>
     <w:tmpl w:val="7ADA9F78"/>
@@ -5059,7 +5855,7 @@
       </w:rPr>
     </w:lvl>
   </w:abstractNum>
-  <w:abstractNum w:abstractNumId="24" w15:restartNumberingAfterBreak="0">
+  <w:abstractNum w:abstractNumId="26" w15:restartNumberingAfterBreak="0">
     <w:nsid w:val="7B0548D3"/>
     <w:multiLevelType w:val="multilevel"/>
     <w:tmpl w:val="223CBCF4"/>
@@ -5208,7 +6004,7 @@
       </w:rPr>
     </w:lvl>
   </w:abstractNum>
-  <w:abstractNum w:abstractNumId="25" w15:restartNumberingAfterBreak="0">
+  <w:abstractNum w:abstractNumId="27" w15:restartNumberingAfterBreak="0">
     <w:nsid w:val="7B900840"/>
     <w:multiLevelType w:val="multilevel"/>
     <w:tmpl w:val="70A0266E"/>
@@ -5358,43 +6154,43 @@
     </w:lvl>
   </w:abstractNum>
   <w:num w:numId="1" w16cid:durableId="250049891">
-    <w:abstractNumId w:val="17"/>
+    <w:abstractNumId w:val="18"/>
   </w:num>
   <w:num w:numId="2" w16cid:durableId="1255670779">
     <w:abstractNumId w:val="4"/>
   </w:num>
   <w:num w:numId="3" w16cid:durableId="1967664594">
-    <w:abstractNumId w:val="19"/>
+    <w:abstractNumId w:val="21"/>
   </w:num>
   <w:num w:numId="4" w16cid:durableId="1128815456">
     <w:abstractNumId w:val="2"/>
   </w:num>
   <w:num w:numId="5" w16cid:durableId="125247595">
-    <w:abstractNumId w:val="11"/>
+    <w:abstractNumId w:val="12"/>
   </w:num>
   <w:num w:numId="6" w16cid:durableId="458229939">
-    <w:abstractNumId w:val="20"/>
+    <w:abstractNumId w:val="22"/>
   </w:num>
   <w:num w:numId="7" w16cid:durableId="365762036">
-    <w:abstractNumId w:val="23"/>
+    <w:abstractNumId w:val="25"/>
   </w:num>
   <w:num w:numId="8" w16cid:durableId="1674451825">
-    <w:abstractNumId w:val="18"/>
+    <w:abstractNumId w:val="20"/>
   </w:num>
   <w:num w:numId="9" w16cid:durableId="2028167684">
     <w:abstractNumId w:val="8"/>
   </w:num>
   <w:num w:numId="10" w16cid:durableId="1210415071">
-    <w:abstractNumId w:val="25"/>
+    <w:abstractNumId w:val="27"/>
   </w:num>
   <w:num w:numId="11" w16cid:durableId="1931503461">
-    <w:abstractNumId w:val="15"/>
+    <w:abstractNumId w:val="16"/>
   </w:num>
   <w:num w:numId="12" w16cid:durableId="1945770487">
-    <w:abstractNumId w:val="13"/>
+    <w:abstractNumId w:val="14"/>
   </w:num>
   <w:num w:numId="13" w16cid:durableId="991522076">
-    <w:abstractNumId w:val="16"/>
+    <w:abstractNumId w:val="17"/>
   </w:num>
   <w:num w:numId="14" w16cid:durableId="324674875">
     <w:abstractNumId w:val="0"/>
@@ -5406,10 +6202,10 @@
     <w:abstractNumId w:val="6"/>
   </w:num>
   <w:num w:numId="17" w16cid:durableId="1658266088">
-    <w:abstractNumId w:val="22"/>
+    <w:abstractNumId w:val="24"/>
   </w:num>
   <w:num w:numId="18" w16cid:durableId="751313388">
-    <w:abstractNumId w:val="24"/>
+    <w:abstractNumId w:val="26"/>
   </w:num>
   <w:num w:numId="19" w16cid:durableId="1734619597">
     <w:abstractNumId w:val="1"/>
@@ -5418,13 +6214,13 @@
     <w:abstractNumId w:val="9"/>
   </w:num>
   <w:num w:numId="21" w16cid:durableId="2102527484">
-    <w:abstractNumId w:val="21"/>
+    <w:abstractNumId w:val="23"/>
   </w:num>
   <w:num w:numId="22" w16cid:durableId="2060467749">
-    <w:abstractNumId w:val="12"/>
+    <w:abstractNumId w:val="13"/>
   </w:num>
   <w:num w:numId="23" w16cid:durableId="1390496578">
-    <w:abstractNumId w:val="14"/>
+    <w:abstractNumId w:val="15"/>
   </w:num>
   <w:num w:numId="24" w16cid:durableId="1523392898">
     <w:abstractNumId w:val="3"/>
@@ -5434,6 +6230,12 @@
   </w:num>
   <w:num w:numId="26" w16cid:durableId="212085407">
     <w:abstractNumId w:val="7"/>
+  </w:num>
+  <w:num w:numId="27" w16cid:durableId="491795167">
+    <w:abstractNumId w:val="11"/>
+  </w:num>
+  <w:num w:numId="28" w16cid:durableId="684594864">
+    <w:abstractNumId w:val="19"/>
   </w:num>
 </w:numbering>
 </file>
@@ -6041,7 +6843,6 @@
   <w:style w:type="character" w:default="1" w:styleId="DefaultParagraphFont">
     <w:name w:val="Default Paragraph Font"/>
     <w:uiPriority w:val="1"/>
-    <w:semiHidden/>
     <w:unhideWhenUsed/>
   </w:style>
   <w:style w:type="table" w:default="1" w:styleId="TableNormal">

</xml_diff>